<commit_message>
pushing PPT to github
</commit_message>
<xml_diff>
--- a/FinalProject_CBE562_Stats_NB_v0.docx
+++ b/FinalProject_CBE562_Stats_NB_v0.docx
@@ -145,7 +145,7 @@
           <w:sz w:val="40"/>
           <w:szCs w:val="40"/>
         </w:rPr>
-        <w:t>P</w:t>
+        <w:t xml:space="preserve">Brief Assessment of </w:t>
       </w:r>
       <w:r>
         <w:rPr>
@@ -156,7 +156,172 @@
           <w:sz w:val="40"/>
           <w:szCs w:val="40"/>
         </w:rPr>
-        <w:t>redictive and generative capabilities of principal component analysis and a variational autoencoder for protein design</w:t>
+        <w:t>P</w:t>
+      </w:r>
+      <w:r>
+        <w:rPr>
+          <w:rFonts w:ascii="Arial" w:hAnsi="Arial" w:cs="Arial"/>
+          <w:b/>
+          <w:bCs/>
+          <w:color w:val="000000" w:themeColor="text1"/>
+          <w:sz w:val="40"/>
+          <w:szCs w:val="40"/>
+        </w:rPr>
+        <w:t xml:space="preserve">redictive and </w:t>
+      </w:r>
+      <w:r>
+        <w:rPr>
+          <w:rFonts w:ascii="Arial" w:hAnsi="Arial" w:cs="Arial"/>
+          <w:b/>
+          <w:bCs/>
+          <w:color w:val="000000" w:themeColor="text1"/>
+          <w:sz w:val="40"/>
+          <w:szCs w:val="40"/>
+        </w:rPr>
+        <w:t>G</w:t>
+      </w:r>
+      <w:r>
+        <w:rPr>
+          <w:rFonts w:ascii="Arial" w:hAnsi="Arial" w:cs="Arial"/>
+          <w:b/>
+          <w:bCs/>
+          <w:color w:val="000000" w:themeColor="text1"/>
+          <w:sz w:val="40"/>
+          <w:szCs w:val="40"/>
+        </w:rPr>
+        <w:t>enerative</w:t>
+      </w:r>
+      <w:r>
+        <w:rPr>
+          <w:rFonts w:ascii="Arial" w:hAnsi="Arial" w:cs="Arial"/>
+          <w:b/>
+          <w:bCs/>
+          <w:color w:val="000000" w:themeColor="text1"/>
+          <w:sz w:val="40"/>
+          <w:szCs w:val="40"/>
+        </w:rPr>
+        <w:t xml:space="preserve"> C</w:t>
+      </w:r>
+      <w:r>
+        <w:rPr>
+          <w:rFonts w:ascii="Arial" w:hAnsi="Arial" w:cs="Arial"/>
+          <w:b/>
+          <w:bCs/>
+          <w:color w:val="000000" w:themeColor="text1"/>
+          <w:sz w:val="40"/>
+          <w:szCs w:val="40"/>
+        </w:rPr>
+        <w:t xml:space="preserve">apabilities of </w:t>
+      </w:r>
+      <w:r>
+        <w:rPr>
+          <w:rFonts w:ascii="Arial" w:hAnsi="Arial" w:cs="Arial"/>
+          <w:b/>
+          <w:bCs/>
+          <w:color w:val="000000" w:themeColor="text1"/>
+          <w:sz w:val="40"/>
+          <w:szCs w:val="40"/>
+        </w:rPr>
+        <w:t>P</w:t>
+      </w:r>
+      <w:r>
+        <w:rPr>
+          <w:rFonts w:ascii="Arial" w:hAnsi="Arial" w:cs="Arial"/>
+          <w:b/>
+          <w:bCs/>
+          <w:color w:val="000000" w:themeColor="text1"/>
+          <w:sz w:val="40"/>
+          <w:szCs w:val="40"/>
+        </w:rPr>
+        <w:t xml:space="preserve">rincipal </w:t>
+      </w:r>
+      <w:r>
+        <w:rPr>
+          <w:rFonts w:ascii="Arial" w:hAnsi="Arial" w:cs="Arial"/>
+          <w:b/>
+          <w:bCs/>
+          <w:color w:val="000000" w:themeColor="text1"/>
+          <w:sz w:val="40"/>
+          <w:szCs w:val="40"/>
+        </w:rPr>
+        <w:t>C</w:t>
+      </w:r>
+      <w:r>
+        <w:rPr>
+          <w:rFonts w:ascii="Arial" w:hAnsi="Arial" w:cs="Arial"/>
+          <w:b/>
+          <w:bCs/>
+          <w:color w:val="000000" w:themeColor="text1"/>
+          <w:sz w:val="40"/>
+          <w:szCs w:val="40"/>
+        </w:rPr>
+        <w:t xml:space="preserve">omponent </w:t>
+      </w:r>
+      <w:r>
+        <w:rPr>
+          <w:rFonts w:ascii="Arial" w:hAnsi="Arial" w:cs="Arial"/>
+          <w:b/>
+          <w:bCs/>
+          <w:color w:val="000000" w:themeColor="text1"/>
+          <w:sz w:val="40"/>
+          <w:szCs w:val="40"/>
+        </w:rPr>
+        <w:t>A</w:t>
+      </w:r>
+      <w:r>
+        <w:rPr>
+          <w:rFonts w:ascii="Arial" w:hAnsi="Arial" w:cs="Arial"/>
+          <w:b/>
+          <w:bCs/>
+          <w:color w:val="000000" w:themeColor="text1"/>
+          <w:sz w:val="40"/>
+          <w:szCs w:val="40"/>
+        </w:rPr>
+        <w:t>nalysis for</w:t>
+      </w:r>
+      <w:r>
+        <w:rPr>
+          <w:rFonts w:ascii="Arial" w:hAnsi="Arial" w:cs="Arial"/>
+          <w:b/>
+          <w:bCs/>
+          <w:color w:val="000000" w:themeColor="text1"/>
+          <w:sz w:val="40"/>
+          <w:szCs w:val="40"/>
+        </w:rPr>
+        <w:t xml:space="preserve"> P</w:t>
+      </w:r>
+      <w:r>
+        <w:rPr>
+          <w:rFonts w:ascii="Arial" w:hAnsi="Arial" w:cs="Arial"/>
+          <w:b/>
+          <w:bCs/>
+          <w:color w:val="000000" w:themeColor="text1"/>
+          <w:sz w:val="40"/>
+          <w:szCs w:val="40"/>
+        </w:rPr>
+        <w:t xml:space="preserve">rotein </w:t>
+      </w:r>
+      <w:r>
+        <w:rPr>
+          <w:rFonts w:ascii="Arial" w:hAnsi="Arial" w:cs="Arial"/>
+          <w:b/>
+          <w:bCs/>
+          <w:color w:val="000000" w:themeColor="text1"/>
+          <w:sz w:val="40"/>
+          <w:szCs w:val="40"/>
+        </w:rPr>
+        <w:t>D</w:t>
+      </w:r>
+      <w:r>
+        <w:rPr>
+          <w:rFonts w:ascii="Arial" w:hAnsi="Arial" w:cs="Arial"/>
+          <w:b/>
+          <w:bCs/>
+          <w:color w:val="000000" w:themeColor="text1"/>
+          <w:sz w:val="40"/>
+          <w:szCs w:val="40"/>
+        </w:rPr>
+        <w:t>esign</w:t>
       </w:r>
     </w:p>
     <w:p>
@@ -3682,7 +3847,7 @@
           </mc:Choice>
           <mc:Fallback>
             <w:pict>
-              <v:shapetype w14:anchorId="0448A84B" id="_x0000_t32" coordsize="21600,21600" o:spt="32" o:oned="t" path="m,l21600,21600e" filled="f">
+              <v:shapetype w14:anchorId="70B256DC" id="_x0000_t32" coordsize="21600,21600" o:spt="32" o:oned="t" path="m,l21600,21600e" filled="f">
                 <v:path arrowok="t" fillok="f" o:connecttype="none"/>
                 <o:lock v:ext="edit" shapetype="t"/>
               </v:shapetype>
@@ -3848,7 +4013,7 @@
           </mc:Choice>
           <mc:Fallback>
             <w:pict>
-              <v:shape w14:anchorId="05ED3E56" id="Straight Arrow Connector 5" o:spid="_x0000_s1026" type="#_x0000_t32" style="position:absolute;margin-left:161.65pt;margin-top:14.9pt;width:14.05pt;height:4.9pt;flip:y;z-index:251661312;visibility:visible;mso-wrap-style:square;mso-width-percent:0;mso-height-percent:0;mso-wrap-distance-left:9pt;mso-wrap-distance-top:0;mso-wrap-distance-right:9pt;mso-wrap-distance-bottom:0;mso-position-horizontal:absolute;mso-position-horizontal-relative:text;mso-position-vertical:absolute;mso-position-vertical-relative:text;mso-width-percent:0;mso-height-percent:0;mso-width-relative:margin;mso-height-relative:margin" o:gfxdata="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" strokecolor="black [3213]" strokeweight="1pt">
+              <v:shape w14:anchorId="30765395" id="Straight Arrow Connector 5" o:spid="_x0000_s1026" type="#_x0000_t32" style="position:absolute;margin-left:161.65pt;margin-top:14.9pt;width:14.05pt;height:4.9pt;flip:y;z-index:251661312;visibility:visible;mso-wrap-style:square;mso-width-percent:0;mso-height-percent:0;mso-wrap-distance-left:9pt;mso-wrap-distance-top:0;mso-wrap-distance-right:9pt;mso-wrap-distance-bottom:0;mso-position-horizontal:absolute;mso-position-horizontal-relative:text;mso-position-vertical:absolute;mso-position-vertical-relative:text;mso-width-percent:0;mso-height-percent:0;mso-width-relative:margin;mso-height-relative:margin" o:gfxdata="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" strokecolor="black [3213]" strokeweight="1pt">
                 <v:stroke endarrow="block" joinstyle="miter"/>
               </v:shape>
             </w:pict>
@@ -8266,7 +8431,41 @@
           <w:szCs w:val="22"/>
           <w:shd w:val="clear" w:color="auto" w:fill="FFFFFF"/>
         </w:rPr>
-        <w:t>Code:</w:t>
+        <w:t>Code</w:t>
+      </w:r>
+      <w:r>
+        <w:rPr>
+          <w:rFonts w:ascii="Arial" w:hAnsi="Arial" w:cs="Arial"/>
+          <w:b/>
+          <w:bCs/>
+          <w:color w:val="000000" w:themeColor="text1"/>
+          <w:sz w:val="22"/>
+          <w:szCs w:val="22"/>
+          <w:shd w:val="clear" w:color="auto" w:fill="FFFFFF"/>
+        </w:rPr>
+        <w:t xml:space="preserve"> Availability</w:t>
+      </w:r>
+    </w:p>
+    <w:p>
+      <w:pPr>
+        <w:spacing w:line="360" w:lineRule="auto"/>
+        <w:rPr>
+          <w:rFonts w:ascii="Arial" w:hAnsi="Arial" w:cs="Arial"/>
+          <w:color w:val="000000" w:themeColor="text1"/>
+          <w:sz w:val="22"/>
+          <w:szCs w:val="22"/>
+          <w:shd w:val="clear" w:color="auto" w:fill="FFFFFF"/>
+        </w:rPr>
+      </w:pPr>
+      <w:r>
+        <w:rPr>
+          <w:rFonts w:ascii="Arial" w:hAnsi="Arial" w:cs="Arial"/>
+          <w:color w:val="000000" w:themeColor="text1"/>
+          <w:sz w:val="22"/>
+          <w:szCs w:val="22"/>
+          <w:shd w:val="clear" w:color="auto" w:fill="FFFFFF"/>
+        </w:rPr>
+        <w:t>https://github.com/nblalock/PCA_vs_VAE.git</w:t>
       </w:r>
     </w:p>
     <w:p>

</xml_diff>